<commit_message>
guide 14 - roughly finished.
</commit_message>
<xml_diff>
--- a/Guides/Guide 14.docx
+++ b/Guides/Guide 14.docx
@@ -14,408 +14,1053 @@
       <w:pPr>
         <w:numPr>
           <w:ilvl w:val="0"/>
-          <w:numId w:val="1"/>
-        </w:numPr>
-        <w:spacing w:before="100" w:beforeAutospacing="1" w:after="100" w:afterAutospacing="1" w:line="240" w:lineRule="auto"/>
-        <w:rPr>
-          <w:rFonts w:ascii="Calibri" w:eastAsia="Times New Roman" w:hAnsi="Calibri" w:cs="Calibri"/>
-          <w:color w:val="000000"/>
-          <w:sz w:val="27"/>
-          <w:szCs w:val="27"/>
-        </w:rPr>
-      </w:pPr>
-      <w:hyperlink r:id="rId5" w:anchor="Philosophy_and_ethics" w:tgtFrame="_blank" w:history="1">
-        <w:r>
-          <w:rPr>
-            <w:rFonts w:ascii="Calibri" w:eastAsia="Times New Roman" w:hAnsi="Calibri" w:cs="Calibri"/>
-            <w:color w:val="550000"/>
-            <w:sz w:val="27"/>
-            <w:szCs w:val="27"/>
-            <w:u w:val="single"/>
-          </w:rPr>
-          <w:t>AI: Philosophy and ethics</w:t>
-        </w:r>
-      </w:hyperlink>
+          <w:numId w:val="2"/>
+        </w:numPr>
+        <w:spacing w:before="100" w:beforeAutospacing="1" w:after="100" w:afterAutospacing="1" w:line="240" w:lineRule="auto"/>
+        <w:rPr>
+          <w:rFonts w:eastAsia="Times New Roman" w:cstheme="minorHAnsi"/>
+        </w:rPr>
+      </w:pPr>
+      <w:r>
+        <w:rPr>
+          <w:rFonts w:eastAsia="Times New Roman" w:cstheme="minorHAnsi"/>
+          <w:u w:val="single"/>
+        </w:rPr>
+        <w:t>AI: Philosophy and ethics</w:t>
+      </w:r>
     </w:p>
     <w:p>
       <w:pPr>
         <w:numPr>
           <w:ilvl w:val="1"/>
-          <w:numId w:val="1"/>
-        </w:numPr>
-        <w:spacing w:before="100" w:beforeAutospacing="1" w:after="100" w:afterAutospacing="1" w:line="240" w:lineRule="auto"/>
-        <w:rPr>
-          <w:rFonts w:ascii="Calibri" w:eastAsia="Times New Roman" w:hAnsi="Calibri" w:cs="Calibri"/>
-          <w:color w:val="000000"/>
-          <w:sz w:val="27"/>
-          <w:szCs w:val="27"/>
-        </w:rPr>
-      </w:pPr>
-      <w:r>
-        <w:rPr>
-          <w:rFonts w:ascii="Calibri" w:eastAsia="Times New Roman" w:hAnsi="Calibri" w:cs="Calibri"/>
-          <w:color w:val="000000"/>
-          <w:sz w:val="27"/>
-          <w:szCs w:val="27"/>
-        </w:rPr>
-        <w:t xml:space="preserve">What are the basic </w:t>
+          <w:numId w:val="2"/>
+        </w:numPr>
+        <w:spacing w:before="100" w:beforeAutospacing="1" w:after="100" w:afterAutospacing="1" w:line="240" w:lineRule="auto"/>
+        <w:rPr>
+          <w:rFonts w:eastAsia="Times New Roman" w:cstheme="minorHAnsi"/>
+        </w:rPr>
+      </w:pPr>
+      <w:r>
+        <w:rPr>
+          <w:rFonts w:eastAsia="Times New Roman" w:cstheme="minorHAnsi"/>
+        </w:rPr>
+        <w:t>What are the basic philos</w:t>
+      </w:r>
+      <w:r>
+        <w:rPr>
+          <w:rFonts w:eastAsia="Times New Roman" w:cstheme="minorHAnsi"/>
+        </w:rPr>
+        <w:t>o</w:t>
+      </w:r>
+      <w:r>
+        <w:rPr>
+          <w:rFonts w:eastAsia="Times New Roman" w:cstheme="minorHAnsi"/>
+        </w:rPr>
+        <w:t>phical questions regarding AI?</w:t>
+      </w:r>
+    </w:p>
+    <w:p>
+      <w:pPr>
+        <w:numPr>
+          <w:ilvl w:val="2"/>
+          <w:numId w:val="2"/>
+        </w:numPr>
+        <w:spacing w:before="100" w:beforeAutospacing="1" w:after="100" w:afterAutospacing="1" w:line="240" w:lineRule="auto"/>
+        <w:rPr>
+          <w:rFonts w:eastAsia="Times New Roman" w:cstheme="minorHAnsi"/>
+        </w:rPr>
+      </w:pPr>
+      <w:r>
+        <w:rPr>
+          <w:rFonts w:eastAsia="Times New Roman" w:cstheme="minorHAnsi"/>
+        </w:rPr>
+        <w:t>Is artificial general intelligence possible?</w:t>
+      </w:r>
+    </w:p>
+    <w:p>
+      <w:pPr>
+        <w:numPr>
+          <w:ilvl w:val="3"/>
+          <w:numId w:val="2"/>
+        </w:numPr>
+        <w:spacing w:before="100" w:beforeAutospacing="1" w:after="100" w:afterAutospacing="1" w:line="240" w:lineRule="auto"/>
+        <w:rPr>
+          <w:rFonts w:eastAsia="Times New Roman" w:cstheme="minorHAnsi"/>
+        </w:rPr>
+      </w:pPr>
+      <w:r>
+        <w:rPr>
+          <w:rFonts w:eastAsia="Times New Roman" w:cstheme="minorHAnsi"/>
+        </w:rPr>
+        <w:t>Can a machine solve any problem that a human being can solve using intelligence?</w:t>
+      </w:r>
+    </w:p>
+    <w:p>
+      <w:pPr>
+        <w:numPr>
+          <w:ilvl w:val="3"/>
+          <w:numId w:val="2"/>
+        </w:numPr>
+        <w:spacing w:before="100" w:beforeAutospacing="1" w:after="100" w:afterAutospacing="1" w:line="240" w:lineRule="auto"/>
+        <w:rPr>
+          <w:rFonts w:eastAsia="Times New Roman" w:cstheme="minorHAnsi"/>
+        </w:rPr>
+      </w:pPr>
+      <w:r>
+        <w:rPr>
+          <w:rFonts w:eastAsia="Times New Roman" w:cstheme="minorHAnsi"/>
+        </w:rPr>
+        <w:t>Are there hard limits to what a machine can accomplish?</w:t>
+      </w:r>
+    </w:p>
+    <w:p>
+      <w:pPr>
+        <w:numPr>
+          <w:ilvl w:val="2"/>
+          <w:numId w:val="2"/>
+        </w:numPr>
+        <w:spacing w:before="100" w:beforeAutospacing="1" w:after="100" w:afterAutospacing="1" w:line="240" w:lineRule="auto"/>
+        <w:rPr>
+          <w:rFonts w:eastAsia="Times New Roman" w:cstheme="minorHAnsi"/>
+        </w:rPr>
+      </w:pPr>
+      <w:r>
+        <w:rPr>
+          <w:rFonts w:eastAsia="Times New Roman" w:cstheme="minorHAnsi"/>
+        </w:rPr>
+        <w:t>Are intelligent machines dangerous?</w:t>
+      </w:r>
+    </w:p>
+    <w:p>
+      <w:pPr>
+        <w:numPr>
+          <w:ilvl w:val="3"/>
+          <w:numId w:val="2"/>
+        </w:numPr>
+        <w:spacing w:before="100" w:beforeAutospacing="1" w:after="100" w:afterAutospacing="1" w:line="240" w:lineRule="auto"/>
+        <w:rPr>
+          <w:rFonts w:eastAsia="Times New Roman" w:cstheme="minorHAnsi"/>
+        </w:rPr>
+      </w:pPr>
+      <w:r>
+        <w:rPr>
+          <w:rFonts w:eastAsia="Times New Roman" w:cstheme="minorHAnsi"/>
+        </w:rPr>
+        <w:t>How can we ensure that machines behave ethically and that they are used ethically?</w:t>
+      </w:r>
+    </w:p>
+    <w:p>
+      <w:pPr>
+        <w:numPr>
+          <w:ilvl w:val="2"/>
+          <w:numId w:val="2"/>
+        </w:numPr>
+        <w:spacing w:before="100" w:beforeAutospacing="1" w:after="100" w:afterAutospacing="1" w:line="240" w:lineRule="auto"/>
+        <w:rPr>
+          <w:rFonts w:eastAsia="Times New Roman" w:cstheme="minorHAnsi"/>
+        </w:rPr>
+      </w:pPr>
+      <w:r>
+        <w:rPr>
+          <w:rFonts w:eastAsia="Times New Roman" w:cstheme="minorHAnsi"/>
+        </w:rPr>
+        <w:t>Can a machine have a mind, consciousness, and mental states in exactly the same sense that human beings do?</w:t>
+      </w:r>
+    </w:p>
+    <w:p>
+      <w:pPr>
+        <w:numPr>
+          <w:ilvl w:val="3"/>
+          <w:numId w:val="2"/>
+        </w:numPr>
+        <w:spacing w:before="100" w:beforeAutospacing="1" w:after="100" w:afterAutospacing="1" w:line="240" w:lineRule="auto"/>
+        <w:rPr>
+          <w:rFonts w:eastAsia="Times New Roman" w:cstheme="minorHAnsi"/>
+        </w:rPr>
+      </w:pPr>
+      <w:r>
+        <w:rPr>
+          <w:rFonts w:eastAsia="Times New Roman" w:cstheme="minorHAnsi"/>
+        </w:rPr>
+        <w:t>Can a machine be sentient, and deserve certain rights?</w:t>
+      </w:r>
+    </w:p>
+    <w:p>
+      <w:pPr>
+        <w:numPr>
+          <w:ilvl w:val="3"/>
+          <w:numId w:val="2"/>
+        </w:numPr>
+        <w:spacing w:before="100" w:beforeAutospacing="1" w:after="100" w:afterAutospacing="1" w:line="240" w:lineRule="auto"/>
+        <w:rPr>
+          <w:rFonts w:eastAsia="Times New Roman" w:cstheme="minorHAnsi"/>
+        </w:rPr>
+      </w:pPr>
+      <w:r>
+        <w:rPr>
+          <w:rFonts w:eastAsia="Times New Roman" w:cstheme="minorHAnsi"/>
+        </w:rPr>
+        <w:t>Can a machine intentionally cause harm?</w:t>
+      </w:r>
+    </w:p>
+    <w:p>
+      <w:pPr>
+        <w:numPr>
+          <w:ilvl w:val="0"/>
+          <w:numId w:val="2"/>
+        </w:numPr>
+        <w:spacing w:before="100" w:beforeAutospacing="1" w:after="100" w:afterAutospacing="1" w:line="240" w:lineRule="auto"/>
+        <w:rPr>
+          <w:rFonts w:eastAsia="Times New Roman" w:cstheme="minorHAnsi"/>
+        </w:rPr>
+      </w:pPr>
+      <w:r>
+        <w:rPr>
+          <w:rFonts w:eastAsia="Times New Roman" w:cstheme="minorHAnsi"/>
+        </w:rPr>
+        <w:t>Alan Turing’s </w:t>
+      </w:r>
+      <w:r>
+        <w:rPr>
+          <w:rFonts w:eastAsia="Times New Roman" w:cstheme="minorHAnsi"/>
+          <w:u w:val="single"/>
+        </w:rPr>
+        <w:t>“Computing Machinery and Intelligence”</w:t>
+      </w:r>
+      <w:r>
+        <w:rPr>
+          <w:rFonts w:eastAsia="Times New Roman" w:cstheme="minorHAnsi"/>
+        </w:rPr>
+        <w:t> — Read Sections 1–3; 6—7, skimming the “contrary” arguments to get their basic thesis.</w:t>
+      </w:r>
+    </w:p>
+    <w:p>
+      <w:pPr>
+        <w:numPr>
+          <w:ilvl w:val="1"/>
+          <w:numId w:val="2"/>
+        </w:numPr>
+        <w:spacing w:before="100" w:beforeAutospacing="1" w:after="100" w:afterAutospacing="1" w:line="240" w:lineRule="auto"/>
+        <w:rPr>
+          <w:rFonts w:eastAsia="Times New Roman" w:cstheme="minorHAnsi"/>
+        </w:rPr>
+      </w:pPr>
+      <w:r>
+        <w:rPr>
+          <w:rFonts w:eastAsia="Times New Roman" w:cstheme="minorHAnsi"/>
+        </w:rPr>
+        <w:t>What actual, operational question does Turing address in the paper?</w:t>
+      </w:r>
+    </w:p>
+    <w:p>
+      <w:pPr>
+        <w:numPr>
+          <w:ilvl w:val="2"/>
+          <w:numId w:val="2"/>
+        </w:numPr>
+        <w:spacing w:before="100" w:beforeAutospacing="1" w:after="100" w:afterAutospacing="1" w:line="240" w:lineRule="auto"/>
+        <w:rPr>
+          <w:rFonts w:eastAsia="Times New Roman" w:cstheme="minorHAnsi"/>
+        </w:rPr>
+      </w:pPr>
+      <w:r>
+        <w:rPr>
+          <w:rFonts w:eastAsia="Times New Roman" w:cstheme="minorHAnsi"/>
+        </w:rPr>
+        <w:t>What will happen when a machine takes the part of the A – a man, in this game?</w:t>
+      </w:r>
+    </w:p>
+    <w:p>
+      <w:pPr>
+        <w:numPr>
+          <w:ilvl w:val="1"/>
+          <w:numId w:val="2"/>
+        </w:numPr>
+        <w:spacing w:before="100" w:beforeAutospacing="1" w:after="100" w:afterAutospacing="1" w:line="240" w:lineRule="auto"/>
+        <w:rPr>
+          <w:rFonts w:eastAsia="Times New Roman" w:cstheme="minorHAnsi"/>
+        </w:rPr>
+      </w:pPr>
+      <w:r>
+        <w:rPr>
+          <w:rFonts w:eastAsia="Times New Roman" w:cstheme="minorHAnsi"/>
+        </w:rPr>
+        <w:t>Specify the </w:t>
+      </w:r>
+      <w:r>
+        <w:rPr>
+          <w:rFonts w:eastAsia="Times New Roman" w:cstheme="minorHAnsi"/>
+          <w:i/>
+          <w:iCs/>
+        </w:rPr>
+        <w:t>imitation game</w:t>
+      </w:r>
+      <w:r>
+        <w:rPr>
+          <w:rFonts w:eastAsia="Times New Roman" w:cstheme="minorHAnsi"/>
+        </w:rPr>
+        <w:t>.</w:t>
+      </w:r>
+    </w:p>
+    <w:p>
+      <w:pPr>
+        <w:numPr>
+          <w:ilvl w:val="2"/>
+          <w:numId w:val="2"/>
+        </w:numPr>
+        <w:spacing w:before="100" w:beforeAutospacing="1" w:after="100" w:afterAutospacing="1" w:line="240" w:lineRule="auto"/>
+        <w:rPr>
+          <w:rFonts w:eastAsia="Times New Roman" w:cstheme="minorHAnsi"/>
+        </w:rPr>
+      </w:pPr>
+      <w:r>
+        <w:rPr>
+          <w:rFonts w:eastAsia="Times New Roman" w:cstheme="minorHAnsi"/>
+        </w:rPr>
+        <w:t>Three players: a man, a woman, and an interrogator (either sex).</w:t>
+      </w:r>
+    </w:p>
+    <w:p>
+      <w:pPr>
+        <w:numPr>
+          <w:ilvl w:val="2"/>
+          <w:numId w:val="2"/>
+        </w:numPr>
+        <w:spacing w:before="100" w:beforeAutospacing="1" w:after="100" w:afterAutospacing="1" w:line="240" w:lineRule="auto"/>
+        <w:rPr>
+          <w:rFonts w:eastAsia="Times New Roman" w:cstheme="minorHAnsi"/>
+        </w:rPr>
+      </w:pPr>
+      <w:r>
+        <w:rPr>
+          <w:rFonts w:eastAsia="Times New Roman" w:cstheme="minorHAnsi"/>
+        </w:rPr>
+        <w:t>Interrogator is isolated physically from the man and the woman.</w:t>
+      </w:r>
+    </w:p>
+    <w:p>
+      <w:pPr>
+        <w:numPr>
+          <w:ilvl w:val="2"/>
+          <w:numId w:val="2"/>
+        </w:numPr>
+        <w:spacing w:before="100" w:beforeAutospacing="1" w:after="100" w:afterAutospacing="1" w:line="240" w:lineRule="auto"/>
+        <w:rPr>
+          <w:rFonts w:eastAsia="Times New Roman" w:cstheme="minorHAnsi"/>
+        </w:rPr>
+      </w:pPr>
+      <w:r>
+        <w:rPr>
+          <w:rFonts w:eastAsia="Times New Roman" w:cstheme="minorHAnsi"/>
+        </w:rPr>
+        <w:t>Goal: Interrogator needs to determine who is the man and who is the woman.</w:t>
+      </w:r>
+    </w:p>
+    <w:p>
+      <w:pPr>
+        <w:numPr>
+          <w:ilvl w:val="2"/>
+          <w:numId w:val="2"/>
+        </w:numPr>
+        <w:spacing w:before="100" w:beforeAutospacing="1" w:after="100" w:afterAutospacing="1" w:line="240" w:lineRule="auto"/>
+        <w:rPr>
+          <w:rFonts w:eastAsia="Times New Roman" w:cstheme="minorHAnsi"/>
+        </w:rPr>
+      </w:pPr>
+      <w:r>
+        <w:rPr>
+          <w:rFonts w:eastAsia="Times New Roman" w:cstheme="minorHAnsi"/>
+        </w:rPr>
+        <w:t>Interrogate is allowed to question the man and the woman.</w:t>
+      </w:r>
+    </w:p>
+    <w:p>
+      <w:pPr>
+        <w:numPr>
+          <w:ilvl w:val="2"/>
+          <w:numId w:val="2"/>
+        </w:numPr>
+        <w:spacing w:before="100" w:beforeAutospacing="1" w:after="100" w:afterAutospacing="1" w:line="240" w:lineRule="auto"/>
+        <w:rPr>
+          <w:rFonts w:eastAsia="Times New Roman" w:cstheme="minorHAnsi"/>
+        </w:rPr>
+      </w:pPr>
+      <w:r>
+        <w:rPr>
+          <w:rFonts w:eastAsia="Times New Roman" w:cstheme="minorHAnsi"/>
+        </w:rPr>
+        <w:t>The man is supposed to try to mislead the interrogator.</w:t>
+      </w:r>
+    </w:p>
+    <w:p>
+      <w:pPr>
+        <w:numPr>
+          <w:ilvl w:val="2"/>
+          <w:numId w:val="2"/>
+        </w:numPr>
+        <w:spacing w:before="100" w:beforeAutospacing="1" w:after="100" w:afterAutospacing="1" w:line="240" w:lineRule="auto"/>
+        <w:rPr>
+          <w:rFonts w:eastAsia="Times New Roman" w:cstheme="minorHAnsi"/>
+        </w:rPr>
+      </w:pPr>
+      <w:r>
+        <w:rPr>
+          <w:rFonts w:eastAsia="Times New Roman" w:cstheme="minorHAnsi"/>
+        </w:rPr>
+        <w:t>The woman is supposed to try to lead the interrogator to the correct conclusion.</w:t>
+      </w:r>
+    </w:p>
+    <w:p>
+      <w:pPr>
+        <w:numPr>
+          <w:ilvl w:val="1"/>
+          <w:numId w:val="2"/>
+        </w:numPr>
+        <w:spacing w:before="100" w:beforeAutospacing="1" w:after="100" w:afterAutospacing="1" w:line="240" w:lineRule="auto"/>
+        <w:rPr>
+          <w:rFonts w:eastAsia="Times New Roman" w:cstheme="minorHAnsi"/>
+        </w:rPr>
+      </w:pPr>
+      <w:r>
+        <w:rPr>
+          <w:rFonts w:eastAsia="Times New Roman" w:cstheme="minorHAnsi"/>
+        </w:rPr>
+        <w:t>Do any of Turing’s “contrary” views seem compelling to you?</w:t>
+      </w:r>
+    </w:p>
+    <w:p>
+      <w:pPr>
+        <w:numPr>
+          <w:ilvl w:val="2"/>
+          <w:numId w:val="2"/>
+        </w:numPr>
+        <w:spacing w:before="100" w:beforeAutospacing="1" w:after="100" w:afterAutospacing="1" w:line="240" w:lineRule="auto"/>
+        <w:rPr>
+          <w:rFonts w:eastAsia="Times New Roman" w:cstheme="minorHAnsi"/>
+        </w:rPr>
+      </w:pPr>
+      <w:r>
+        <w:rPr>
+          <w:rFonts w:eastAsia="Times New Roman" w:cstheme="minorHAnsi"/>
+        </w:rPr>
+        <w:t>The Mathematical Objection.</w:t>
+      </w:r>
+    </w:p>
+    <w:p>
+      <w:pPr>
+        <w:numPr>
+          <w:ilvl w:val="2"/>
+          <w:numId w:val="2"/>
+        </w:numPr>
+        <w:spacing w:before="100" w:beforeAutospacing="1" w:after="100" w:afterAutospacing="1" w:line="240" w:lineRule="auto"/>
+        <w:rPr>
+          <w:rFonts w:eastAsia="Times New Roman" w:cstheme="minorHAnsi"/>
+        </w:rPr>
+      </w:pPr>
+    </w:p>
+    <w:p>
+      <w:pPr>
+        <w:numPr>
+          <w:ilvl w:val="1"/>
+          <w:numId w:val="2"/>
+        </w:numPr>
+        <w:spacing w:before="100" w:beforeAutospacing="1" w:after="100" w:afterAutospacing="1" w:line="240" w:lineRule="auto"/>
+        <w:rPr>
+          <w:rFonts w:eastAsia="Times New Roman" w:cstheme="minorHAnsi"/>
+        </w:rPr>
+      </w:pPr>
+      <w:r>
+        <w:rPr>
+          <w:rFonts w:eastAsia="Times New Roman" w:cstheme="minorHAnsi"/>
+        </w:rPr>
+        <w:t>Does Turing give any prescriptions for how one might program a computer to learn?</w:t>
+      </w:r>
+    </w:p>
+    <w:p>
+      <w:pPr>
+        <w:numPr>
+          <w:ilvl w:val="2"/>
+          <w:numId w:val="2"/>
+        </w:numPr>
+        <w:spacing w:before="100" w:beforeAutospacing="1" w:after="100" w:afterAutospacing="1" w:line="240" w:lineRule="auto"/>
+        <w:rPr>
+          <w:rFonts w:eastAsia="Times New Roman" w:cstheme="minorHAnsi"/>
+        </w:rPr>
+      </w:pPr>
+      <w:r>
+        <w:rPr>
+          <w:rFonts w:eastAsia="Times New Roman" w:cstheme="minorHAnsi"/>
+        </w:rPr>
+        <w:t>Simulate the mind of a child rather than an adult mind.</w:t>
+      </w:r>
+    </w:p>
+    <w:p>
+      <w:pPr>
+        <w:numPr>
+          <w:ilvl w:val="3"/>
+          <w:numId w:val="2"/>
+        </w:numPr>
+        <w:spacing w:before="100" w:beforeAutospacing="1" w:after="100" w:afterAutospacing="1" w:line="240" w:lineRule="auto"/>
+        <w:rPr>
+          <w:rFonts w:eastAsia="Times New Roman" w:cstheme="minorHAnsi"/>
+        </w:rPr>
+      </w:pPr>
+      <w:r>
+        <w:rPr>
+          <w:rFonts w:eastAsia="Times New Roman" w:cstheme="minorHAnsi"/>
+        </w:rPr>
+        <w:t>Subject to course of education to obtain the adult mind.</w:t>
+      </w:r>
+    </w:p>
+    <w:p>
+      <w:pPr>
+        <w:numPr>
+          <w:ilvl w:val="2"/>
+          <w:numId w:val="2"/>
+        </w:numPr>
+        <w:spacing w:before="100" w:beforeAutospacing="1" w:after="100" w:afterAutospacing="1" w:line="240" w:lineRule="auto"/>
+        <w:rPr>
+          <w:rFonts w:eastAsia="Times New Roman" w:cstheme="minorHAnsi"/>
+        </w:rPr>
+      </w:pPr>
+      <w:r>
+        <w:rPr>
+          <w:rFonts w:eastAsia="Times New Roman" w:cstheme="minorHAnsi"/>
+        </w:rPr>
+        <w:t>The mind of a child is full of blank sheets with little mechanism that makes it easily programmed.</w:t>
+      </w:r>
+    </w:p>
+    <w:p>
+      <w:pPr>
+        <w:numPr>
+          <w:ilvl w:val="2"/>
+          <w:numId w:val="2"/>
+        </w:numPr>
+        <w:spacing w:before="100" w:beforeAutospacing="1" w:after="100" w:afterAutospacing="1" w:line="240" w:lineRule="auto"/>
+        <w:rPr>
+          <w:rFonts w:eastAsia="Times New Roman" w:cstheme="minorHAnsi"/>
+        </w:rPr>
+      </w:pPr>
+      <w:r>
+        <w:rPr>
+          <w:rFonts w:eastAsia="Times New Roman" w:cstheme="minorHAnsi"/>
+        </w:rPr>
+        <w:t>Divide into 2 parts:</w:t>
+      </w:r>
+    </w:p>
+    <w:p>
+      <w:pPr>
+        <w:numPr>
+          <w:ilvl w:val="3"/>
+          <w:numId w:val="2"/>
+        </w:numPr>
+        <w:spacing w:before="100" w:beforeAutospacing="1" w:after="100" w:afterAutospacing="1" w:line="240" w:lineRule="auto"/>
+        <w:rPr>
+          <w:rFonts w:eastAsia="Times New Roman" w:cstheme="minorHAnsi"/>
+        </w:rPr>
+      </w:pPr>
+      <w:r>
+        <w:rPr>
+          <w:rFonts w:eastAsia="Times New Roman" w:cstheme="minorHAnsi"/>
+        </w:rPr>
+        <w:t>Child programming.</w:t>
+      </w:r>
+    </w:p>
+    <w:p>
+      <w:pPr>
+        <w:numPr>
+          <w:ilvl w:val="3"/>
+          <w:numId w:val="2"/>
+        </w:numPr>
+        <w:spacing w:before="100" w:beforeAutospacing="1" w:after="100" w:afterAutospacing="1" w:line="240" w:lineRule="auto"/>
+        <w:rPr>
+          <w:rFonts w:eastAsia="Times New Roman" w:cstheme="minorHAnsi"/>
+        </w:rPr>
+      </w:pPr>
+      <w:r>
+        <w:rPr>
+          <w:rFonts w:eastAsia="Times New Roman" w:cstheme="minorHAnsi"/>
+        </w:rPr>
+        <w:t>Education process.</w:t>
+      </w:r>
+    </w:p>
+    <w:p>
+      <w:pPr>
+        <w:numPr>
+          <w:ilvl w:val="2"/>
+          <w:numId w:val="2"/>
+        </w:numPr>
+        <w:spacing w:before="100" w:beforeAutospacing="1" w:after="100" w:afterAutospacing="1" w:line="240" w:lineRule="auto"/>
+        <w:rPr>
+          <w:rFonts w:eastAsia="Times New Roman" w:cstheme="minorHAnsi"/>
+        </w:rPr>
+      </w:pPr>
+      <w:r>
+        <w:rPr>
+          <w:rFonts w:eastAsia="Times New Roman" w:cstheme="minorHAnsi"/>
+        </w:rPr>
+        <w:t>Use the principle of punishments and rewards in the education process.</w:t>
+      </w:r>
+    </w:p>
+    <w:p>
+      <w:pPr>
+        <w:numPr>
+          <w:ilvl w:val="2"/>
+          <w:numId w:val="2"/>
+        </w:numPr>
+        <w:spacing w:before="100" w:beforeAutospacing="1" w:after="100" w:afterAutospacing="1" w:line="240" w:lineRule="auto"/>
+        <w:rPr>
+          <w:rFonts w:eastAsia="Times New Roman" w:cstheme="minorHAnsi"/>
+        </w:rPr>
+      </w:pPr>
+      <w:r>
+        <w:rPr>
+          <w:rFonts w:eastAsia="Times New Roman" w:cstheme="minorHAnsi"/>
+        </w:rPr>
+        <w:t>Implement a system of logical inference.</w:t>
+      </w:r>
+    </w:p>
+    <w:p>
+      <w:pPr>
+        <w:numPr>
+          <w:ilvl w:val="2"/>
+          <w:numId w:val="2"/>
+        </w:numPr>
+        <w:spacing w:before="100" w:beforeAutospacing="1" w:after="100" w:afterAutospacing="1" w:line="240" w:lineRule="auto"/>
+        <w:rPr>
+          <w:rFonts w:eastAsia="Times New Roman" w:cstheme="minorHAnsi"/>
+        </w:rPr>
+      </w:pPr>
+      <w:r>
+        <w:rPr>
+          <w:rFonts w:eastAsia="Times New Roman" w:cstheme="minorHAnsi"/>
+        </w:rPr>
+        <w:t>Include a random element in the learning machine – useful for problem solving.</w:t>
+      </w:r>
+    </w:p>
+    <w:p>
+      <w:pPr>
+        <w:numPr>
+          <w:ilvl w:val="2"/>
+          <w:numId w:val="2"/>
+        </w:numPr>
+        <w:spacing w:before="100" w:beforeAutospacing="1" w:after="100" w:afterAutospacing="1" w:line="240" w:lineRule="auto"/>
+        <w:rPr>
+          <w:rFonts w:eastAsia="Times New Roman" w:cstheme="minorHAnsi"/>
+        </w:rPr>
+      </w:pPr>
+      <w:r>
+        <w:rPr>
+          <w:rFonts w:eastAsia="Times New Roman" w:cstheme="minorHAnsi"/>
+        </w:rPr>
+        <w:t>Refer to Section 7 of his essay for further details.</w:t>
+      </w:r>
+    </w:p>
+    <w:p>
+      <w:pPr>
+        <w:pStyle w:val="ListParagraph"/>
+        <w:numPr>
+          <w:ilvl w:val="2"/>
+          <w:numId w:val="2"/>
+        </w:numPr>
+        <w:spacing w:before="100" w:beforeAutospacing="1" w:after="100" w:afterAutospacing="1" w:line="240" w:lineRule="auto"/>
+        <w:rPr>
+          <w:rFonts w:eastAsia="Times New Roman" w:cstheme="minorHAnsi"/>
+        </w:rPr>
+      </w:pPr>
+      <w:r>
+        <w:rPr>
+          <w:rFonts w:eastAsia="Times New Roman" w:cstheme="minorHAnsi"/>
+        </w:rPr>
+        <w:t>For further reading, Sections 4–5 give a review of computers and Turing machines.</w:t>
+      </w:r>
+    </w:p>
+    <w:p>
+      <w:pPr>
+        <w:numPr>
+          <w:ilvl w:val="0"/>
+          <w:numId w:val="2"/>
+        </w:numPr>
+        <w:spacing w:before="100" w:beforeAutospacing="1" w:after="100" w:afterAutospacing="1" w:line="240" w:lineRule="auto"/>
+        <w:rPr>
+          <w:rFonts w:eastAsia="Times New Roman" w:cstheme="minorHAnsi"/>
+        </w:rPr>
+      </w:pPr>
+      <w:r>
+        <w:rPr>
+          <w:rFonts w:eastAsia="Times New Roman" w:cstheme="minorHAnsi"/>
+        </w:rPr>
+        <w:t xml:space="preserve">John </w:t>
       </w:r>
       <w:proofErr w:type="spellStart"/>
       <w:r>
         <w:rPr>
-          <w:rFonts w:ascii="Calibri" w:eastAsia="Times New Roman" w:hAnsi="Calibri" w:cs="Calibri"/>
-          <w:color w:val="000000"/>
-          <w:sz w:val="27"/>
-          <w:szCs w:val="27"/>
-        </w:rPr>
-        <w:t>philosphical</w:t>
+          <w:rFonts w:eastAsia="Times New Roman" w:cstheme="minorHAnsi"/>
+        </w:rPr>
+        <w:t>Searl’s</w:t>
       </w:r>
       <w:proofErr w:type="spellEnd"/>
       <w:r>
         <w:rPr>
-          <w:rFonts w:ascii="Calibri" w:eastAsia="Times New Roman" w:hAnsi="Calibri" w:cs="Calibri"/>
-          <w:color w:val="000000"/>
-          <w:sz w:val="27"/>
-          <w:szCs w:val="27"/>
-        </w:rPr>
-        <w:t xml:space="preserve"> questions regarding AI?</w:t>
-      </w:r>
+          <w:rFonts w:eastAsia="Times New Roman" w:cstheme="minorHAnsi"/>
+        </w:rPr>
+        <w:t> </w:t>
+      </w:r>
+      <w:r>
+        <w:rPr>
+          <w:rFonts w:eastAsia="Times New Roman" w:cstheme="minorHAnsi"/>
+          <w:u w:val="single"/>
+        </w:rPr>
+        <w:t>Chinese room</w:t>
+      </w:r>
+      <w:r>
+        <w:rPr>
+          <w:rFonts w:eastAsia="Times New Roman" w:cstheme="minorHAnsi"/>
+        </w:rPr>
+        <w:t> (Introduction and Sections 1–3)</w:t>
+      </w:r>
+    </w:p>
+    <w:p>
+      <w:pPr>
+        <w:numPr>
+          <w:ilvl w:val="1"/>
+          <w:numId w:val="2"/>
+        </w:numPr>
+        <w:spacing w:before="100" w:beforeAutospacing="1" w:after="100" w:afterAutospacing="1" w:line="240" w:lineRule="auto"/>
+        <w:rPr>
+          <w:rFonts w:eastAsia="Times New Roman" w:cstheme="minorHAnsi"/>
+        </w:rPr>
+      </w:pPr>
+      <w:r>
+        <w:rPr>
+          <w:rFonts w:eastAsia="Times New Roman" w:cstheme="minorHAnsi"/>
+        </w:rPr>
+        <w:t>What is Searle’s basic argument as it relates to the Turing test?</w:t>
+      </w:r>
+    </w:p>
+    <w:p>
+      <w:pPr>
+        <w:numPr>
+          <w:ilvl w:val="2"/>
+          <w:numId w:val="2"/>
+        </w:numPr>
+        <w:spacing w:before="100" w:beforeAutospacing="1" w:after="100" w:afterAutospacing="1" w:line="240" w:lineRule="auto"/>
+        <w:rPr>
+          <w:rFonts w:eastAsia="Times New Roman" w:cstheme="minorHAnsi"/>
+        </w:rPr>
+      </w:pPr>
+      <w:r>
+        <w:rPr>
+          <w:rFonts w:eastAsia="Times New Roman" w:cstheme="minorHAnsi"/>
+        </w:rPr>
+        <w:t>Question to ask:</w:t>
+      </w:r>
+    </w:p>
+    <w:p>
+      <w:pPr>
+        <w:numPr>
+          <w:ilvl w:val="3"/>
+          <w:numId w:val="2"/>
+        </w:numPr>
+        <w:spacing w:before="100" w:beforeAutospacing="1" w:after="100" w:afterAutospacing="1" w:line="240" w:lineRule="auto"/>
+        <w:rPr>
+          <w:rFonts w:eastAsia="Times New Roman" w:cstheme="minorHAnsi"/>
+        </w:rPr>
+      </w:pPr>
+      <w:r>
+        <w:rPr>
+          <w:rFonts w:eastAsia="Times New Roman" w:cstheme="minorHAnsi"/>
+        </w:rPr>
+        <w:t>Does the machine literally understand Chinese?</w:t>
+      </w:r>
+    </w:p>
+    <w:p>
+      <w:pPr>
+        <w:numPr>
+          <w:ilvl w:val="3"/>
+          <w:numId w:val="2"/>
+        </w:numPr>
+        <w:spacing w:before="100" w:beforeAutospacing="1" w:after="100" w:afterAutospacing="1" w:line="240" w:lineRule="auto"/>
+        <w:rPr>
+          <w:rFonts w:eastAsia="Times New Roman" w:cstheme="minorHAnsi"/>
+        </w:rPr>
+      </w:pPr>
+      <w:r>
+        <w:rPr>
+          <w:rFonts w:eastAsia="Times New Roman" w:cstheme="minorHAnsi"/>
+        </w:rPr>
+        <w:t>Or is it merely simulating the ability to understand Chinese?</w:t>
+      </w:r>
+    </w:p>
+    <w:p>
+      <w:pPr>
+        <w:numPr>
+          <w:ilvl w:val="2"/>
+          <w:numId w:val="2"/>
+        </w:numPr>
+        <w:spacing w:before="100" w:beforeAutospacing="1" w:after="100" w:afterAutospacing="1" w:line="240" w:lineRule="auto"/>
+        <w:rPr>
+          <w:rFonts w:eastAsia="Times New Roman" w:cstheme="minorHAnsi"/>
+        </w:rPr>
+      </w:pPr>
+      <w:r>
+        <w:rPr>
+          <w:rFonts w:eastAsia="Times New Roman" w:cstheme="minorHAnsi"/>
+        </w:rPr>
+        <w:t>Given a computer that can pass the Turing Test by convincing a human Chinese speaker that it itself is also a human Chinese speaker…</w:t>
+      </w:r>
+    </w:p>
+    <w:p>
+      <w:pPr>
+        <w:numPr>
+          <w:ilvl w:val="2"/>
+          <w:numId w:val="2"/>
+        </w:numPr>
+        <w:spacing w:before="100" w:beforeAutospacing="1" w:after="100" w:afterAutospacing="1" w:line="240" w:lineRule="auto"/>
+        <w:rPr>
+          <w:rFonts w:eastAsia="Times New Roman" w:cstheme="minorHAnsi"/>
+        </w:rPr>
+      </w:pPr>
+      <w:r>
+        <w:rPr>
+          <w:rFonts w:eastAsia="Times New Roman" w:cstheme="minorHAnsi"/>
+        </w:rPr>
+        <w:t>Argument:</w:t>
+      </w:r>
+    </w:p>
+    <w:p>
+      <w:pPr>
+        <w:numPr>
+          <w:ilvl w:val="3"/>
+          <w:numId w:val="2"/>
+        </w:numPr>
+        <w:spacing w:before="100" w:beforeAutospacing="1" w:after="100" w:afterAutospacing="1" w:line="240" w:lineRule="auto"/>
+        <w:rPr>
+          <w:rFonts w:eastAsia="Times New Roman" w:cstheme="minorHAnsi"/>
+        </w:rPr>
+      </w:pPr>
+      <w:r>
+        <w:rPr>
+          <w:rFonts w:eastAsia="Times New Roman" w:cstheme="minorHAnsi"/>
+        </w:rPr>
+        <w:lastRenderedPageBreak/>
+        <w:t>There is no difference between a human running the program “manually” and the computer running the program to produce Chinese characters as output in response to the Chinese characters input given by the human Chinese native speaker.</w:t>
+      </w:r>
+    </w:p>
+    <w:p>
+      <w:pPr>
+        <w:numPr>
+          <w:ilvl w:val="3"/>
+          <w:numId w:val="2"/>
+        </w:numPr>
+        <w:spacing w:before="100" w:beforeAutospacing="1" w:after="100" w:afterAutospacing="1" w:line="240" w:lineRule="auto"/>
+        <w:rPr>
+          <w:rFonts w:eastAsia="Times New Roman" w:cstheme="minorHAnsi"/>
+        </w:rPr>
+      </w:pPr>
+      <w:r>
+        <w:rPr>
+          <w:rFonts w:eastAsia="Times New Roman" w:cstheme="minorHAnsi"/>
+        </w:rPr>
+        <w:t>The human and the computer both follow a program step-by-step to produce behavior that is interpreted by the user as demonstrating intelligent conversation.</w:t>
+      </w:r>
+    </w:p>
+    <w:p>
+      <w:pPr>
+        <w:numPr>
+          <w:ilvl w:val="3"/>
+          <w:numId w:val="2"/>
+        </w:numPr>
+        <w:spacing w:before="100" w:beforeAutospacing="1" w:after="100" w:afterAutospacing="1" w:line="240" w:lineRule="auto"/>
+        <w:rPr>
+          <w:rFonts w:eastAsia="Times New Roman" w:cstheme="minorHAnsi"/>
+        </w:rPr>
+      </w:pPr>
+      <w:r>
+        <w:rPr>
+          <w:rFonts w:eastAsia="Times New Roman" w:cstheme="minorHAnsi"/>
+        </w:rPr>
+        <w:t>However, the human doesn’t actually understand Chinese and hence neither does the computer.</w:t>
+      </w:r>
+    </w:p>
+    <w:p>
+      <w:pPr>
+        <w:numPr>
+          <w:ilvl w:val="3"/>
+          <w:numId w:val="2"/>
+        </w:numPr>
+        <w:spacing w:before="100" w:beforeAutospacing="1" w:after="100" w:afterAutospacing="1" w:line="240" w:lineRule="auto"/>
+        <w:rPr>
+          <w:rFonts w:eastAsia="Times New Roman" w:cstheme="minorHAnsi"/>
+        </w:rPr>
+      </w:pPr>
+      <w:r>
+        <w:rPr>
+          <w:rFonts w:eastAsia="Times New Roman" w:cstheme="minorHAnsi"/>
+        </w:rPr>
+        <w:t>Without understanding (intentionality), we cannot describe what the machine is doing as thinking and since it does not think it does not have a mind in anything like the normal sense of the world.</w:t>
+      </w:r>
+    </w:p>
+    <w:p>
+      <w:pPr>
+        <w:numPr>
+          <w:ilvl w:val="4"/>
+          <w:numId w:val="2"/>
+        </w:numPr>
+        <w:spacing w:before="100" w:beforeAutospacing="1" w:after="100" w:afterAutospacing="1" w:line="240" w:lineRule="auto"/>
+        <w:rPr>
+          <w:rFonts w:eastAsia="Times New Roman" w:cstheme="minorHAnsi"/>
+        </w:rPr>
+      </w:pPr>
+      <w:r>
+        <w:rPr>
+          <w:rFonts w:eastAsia="Times New Roman" w:cstheme="minorHAnsi"/>
+        </w:rPr>
+        <w:t>Therefore, strong AI is false.</w:t>
+      </w:r>
+    </w:p>
+    <w:p>
+      <w:pPr>
+        <w:numPr>
+          <w:ilvl w:val="1"/>
+          <w:numId w:val="2"/>
+        </w:numPr>
+        <w:spacing w:before="100" w:beforeAutospacing="1" w:after="100" w:afterAutospacing="1" w:line="240" w:lineRule="auto"/>
+        <w:rPr>
+          <w:rFonts w:eastAsia="Times New Roman" w:cstheme="minorHAnsi"/>
+        </w:rPr>
+      </w:pPr>
+      <w:r>
+        <w:rPr>
+          <w:rFonts w:eastAsia="Times New Roman" w:cstheme="minorHAnsi"/>
+        </w:rPr>
+        <w:t>Compare and contrast </w:t>
+      </w:r>
+      <w:r>
+        <w:rPr>
+          <w:rFonts w:eastAsia="Times New Roman" w:cstheme="minorHAnsi"/>
+          <w:i/>
+          <w:iCs/>
+        </w:rPr>
+        <w:t>strong</w:t>
+      </w:r>
+      <w:r>
+        <w:rPr>
+          <w:rFonts w:eastAsia="Times New Roman" w:cstheme="minorHAnsi"/>
+        </w:rPr>
+        <w:t> vs. </w:t>
+      </w:r>
+      <w:r>
+        <w:rPr>
+          <w:rFonts w:eastAsia="Times New Roman" w:cstheme="minorHAnsi"/>
+          <w:i/>
+          <w:iCs/>
+        </w:rPr>
+        <w:t>weak</w:t>
+      </w:r>
+      <w:r>
+        <w:rPr>
+          <w:rFonts w:eastAsia="Times New Roman" w:cstheme="minorHAnsi"/>
+        </w:rPr>
+        <w:t> AI</w:t>
+      </w:r>
+    </w:p>
+    <w:p>
+      <w:pPr>
+        <w:numPr>
+          <w:ilvl w:val="2"/>
+          <w:numId w:val="2"/>
+        </w:numPr>
+        <w:spacing w:before="100" w:beforeAutospacing="1" w:after="100" w:afterAutospacing="1" w:line="240" w:lineRule="auto"/>
+        <w:rPr>
+          <w:rFonts w:eastAsia="Times New Roman" w:cstheme="minorHAnsi"/>
+        </w:rPr>
+      </w:pPr>
+      <w:r>
+        <w:rPr>
+          <w:rFonts w:eastAsia="Times New Roman" w:cstheme="minorHAnsi"/>
+        </w:rPr>
+        <w:t>Strong AI: literal</w:t>
+      </w:r>
+      <w:r>
+        <w:rPr>
+          <w:rFonts w:eastAsia="Times New Roman" w:cstheme="minorHAnsi"/>
+        </w:rPr>
+        <w:t xml:space="preserve"> understanding.</w:t>
+      </w:r>
+    </w:p>
+    <w:p>
+      <w:pPr>
+        <w:numPr>
+          <w:ilvl w:val="3"/>
+          <w:numId w:val="2"/>
+        </w:numPr>
+        <w:spacing w:before="100" w:beforeAutospacing="1" w:after="100" w:afterAutospacing="1" w:line="240" w:lineRule="auto"/>
+        <w:rPr>
+          <w:rFonts w:eastAsia="Times New Roman" w:cstheme="minorHAnsi"/>
+        </w:rPr>
+      </w:pPr>
+      <w:r>
+        <w:rPr>
+          <w:rFonts w:eastAsia="Times New Roman" w:cstheme="minorHAnsi"/>
+        </w:rPr>
+        <w:t>“the correct simulation really is a mind”.</w:t>
+      </w:r>
+    </w:p>
+    <w:p>
+      <w:pPr>
+        <w:numPr>
+          <w:ilvl w:val="3"/>
+          <w:numId w:val="2"/>
+        </w:numPr>
+        <w:spacing w:before="100" w:beforeAutospacing="1" w:after="100" w:afterAutospacing="1" w:line="240" w:lineRule="auto"/>
+        <w:rPr>
+          <w:rFonts w:eastAsia="Times New Roman" w:cstheme="minorHAnsi"/>
+        </w:rPr>
+      </w:pPr>
       <w:bookmarkStart w:id="0" w:name="_GoBack"/>
       <w:bookmarkEnd w:id="0"/>
     </w:p>
     <w:p>
       <w:pPr>
         <w:numPr>
-          <w:ilvl w:val="0"/>
-          <w:numId w:val="1"/>
-        </w:numPr>
-        <w:spacing w:before="100" w:beforeAutospacing="1" w:after="100" w:afterAutospacing="1" w:line="240" w:lineRule="auto"/>
-        <w:rPr>
-          <w:rFonts w:ascii="Calibri" w:eastAsia="Times New Roman" w:hAnsi="Calibri" w:cs="Calibri"/>
-          <w:color w:val="000000"/>
-          <w:sz w:val="27"/>
-          <w:szCs w:val="27"/>
-        </w:rPr>
-      </w:pPr>
-      <w:r>
-        <w:rPr>
-          <w:rFonts w:ascii="Calibri" w:eastAsia="Times New Roman" w:hAnsi="Calibri" w:cs="Calibri"/>
-          <w:color w:val="000000"/>
-          <w:sz w:val="27"/>
-          <w:szCs w:val="27"/>
-        </w:rPr>
-        <w:t>Alan Turing’s </w:t>
-      </w:r>
-      <w:hyperlink r:id="rId6" w:tgtFrame="_blank" w:history="1">
-        <w:r>
-          <w:rPr>
-            <w:rFonts w:ascii="Calibri" w:eastAsia="Times New Roman" w:hAnsi="Calibri" w:cs="Calibri"/>
-            <w:color w:val="550000"/>
-            <w:sz w:val="27"/>
-            <w:szCs w:val="27"/>
-            <w:u w:val="single"/>
-          </w:rPr>
-          <w:t>“Computing Machinery and Intelligence”</w:t>
-        </w:r>
-      </w:hyperlink>
-      <w:r>
-        <w:rPr>
-          <w:rFonts w:ascii="Calibri" w:eastAsia="Times New Roman" w:hAnsi="Calibri" w:cs="Calibri"/>
-          <w:color w:val="000000"/>
-          <w:sz w:val="27"/>
-          <w:szCs w:val="27"/>
-        </w:rPr>
-        <w:t> — Read Sections 1–3; 6—7, skimming the “contrary” arguments to get their basic thesis.</w:t>
-      </w:r>
-    </w:p>
-    <w:p>
-      <w:pPr>
-        <w:numPr>
-          <w:ilvl w:val="1"/>
-          <w:numId w:val="1"/>
-        </w:numPr>
-        <w:spacing w:before="100" w:beforeAutospacing="1" w:after="100" w:afterAutospacing="1" w:line="240" w:lineRule="auto"/>
-        <w:rPr>
-          <w:rFonts w:ascii="Calibri" w:eastAsia="Times New Roman" w:hAnsi="Calibri" w:cs="Calibri"/>
-          <w:color w:val="000000"/>
-          <w:sz w:val="27"/>
-          <w:szCs w:val="27"/>
-        </w:rPr>
-      </w:pPr>
-      <w:r>
-        <w:rPr>
-          <w:rFonts w:ascii="Calibri" w:eastAsia="Times New Roman" w:hAnsi="Calibri" w:cs="Calibri"/>
-          <w:color w:val="000000"/>
-          <w:sz w:val="27"/>
-          <w:szCs w:val="27"/>
-        </w:rPr>
-        <w:t>What actual, operational question does Turing address in the paper?</w:t>
-      </w:r>
-    </w:p>
-    <w:p>
-      <w:pPr>
-        <w:numPr>
-          <w:ilvl w:val="1"/>
-          <w:numId w:val="1"/>
-        </w:numPr>
-        <w:spacing w:before="100" w:beforeAutospacing="1" w:after="100" w:afterAutospacing="1" w:line="240" w:lineRule="auto"/>
-        <w:rPr>
-          <w:rFonts w:ascii="Calibri" w:eastAsia="Times New Roman" w:hAnsi="Calibri" w:cs="Calibri"/>
-          <w:color w:val="000000"/>
-          <w:sz w:val="27"/>
-          <w:szCs w:val="27"/>
-        </w:rPr>
-      </w:pPr>
-      <w:r>
-        <w:rPr>
-          <w:rFonts w:ascii="Calibri" w:eastAsia="Times New Roman" w:hAnsi="Calibri" w:cs="Calibri"/>
-          <w:color w:val="000000"/>
-          <w:sz w:val="27"/>
-          <w:szCs w:val="27"/>
-        </w:rPr>
-        <w:t>Specify the </w:t>
-      </w:r>
-      <w:r>
-        <w:rPr>
-          <w:rFonts w:ascii="Calibri" w:eastAsia="Times New Roman" w:hAnsi="Calibri" w:cs="Calibri"/>
-          <w:i/>
-          <w:iCs/>
-          <w:color w:val="000000"/>
-          <w:sz w:val="27"/>
-          <w:szCs w:val="27"/>
-        </w:rPr>
-        <w:t>imitation game</w:t>
-      </w:r>
-      <w:r>
-        <w:rPr>
-          <w:rFonts w:ascii="Calibri" w:eastAsia="Times New Roman" w:hAnsi="Calibri" w:cs="Calibri"/>
-          <w:color w:val="000000"/>
-          <w:sz w:val="27"/>
-          <w:szCs w:val="27"/>
-        </w:rPr>
-        <w:t>.</w:t>
-      </w:r>
-    </w:p>
-    <w:p>
-      <w:pPr>
-        <w:numPr>
-          <w:ilvl w:val="1"/>
-          <w:numId w:val="1"/>
-        </w:numPr>
-        <w:spacing w:before="100" w:beforeAutospacing="1" w:after="100" w:afterAutospacing="1" w:line="240" w:lineRule="auto"/>
-        <w:rPr>
-          <w:rFonts w:ascii="Calibri" w:eastAsia="Times New Roman" w:hAnsi="Calibri" w:cs="Calibri"/>
-          <w:color w:val="000000"/>
-          <w:sz w:val="27"/>
-          <w:szCs w:val="27"/>
-        </w:rPr>
-      </w:pPr>
-      <w:r>
-        <w:rPr>
-          <w:rFonts w:ascii="Calibri" w:eastAsia="Times New Roman" w:hAnsi="Calibri" w:cs="Calibri"/>
-          <w:color w:val="000000"/>
-          <w:sz w:val="27"/>
-          <w:szCs w:val="27"/>
-        </w:rPr>
-        <w:t>Do any of Turing’s “contrary” views seem compelling to you?</w:t>
-      </w:r>
-    </w:p>
-    <w:p>
-      <w:pPr>
-        <w:numPr>
-          <w:ilvl w:val="1"/>
-          <w:numId w:val="1"/>
-        </w:numPr>
-        <w:spacing w:before="100" w:beforeAutospacing="1" w:after="100" w:afterAutospacing="1" w:line="240" w:lineRule="auto"/>
-        <w:rPr>
-          <w:rFonts w:ascii="Calibri" w:eastAsia="Times New Roman" w:hAnsi="Calibri" w:cs="Calibri"/>
-          <w:color w:val="000000"/>
-          <w:sz w:val="27"/>
-          <w:szCs w:val="27"/>
-        </w:rPr>
-      </w:pPr>
-      <w:r>
-        <w:rPr>
-          <w:rFonts w:ascii="Calibri" w:eastAsia="Times New Roman" w:hAnsi="Calibri" w:cs="Calibri"/>
-          <w:color w:val="000000"/>
-          <w:sz w:val="27"/>
-          <w:szCs w:val="27"/>
-        </w:rPr>
-        <w:t>Does Turing give any prescriptions for how one might program a computer to learn?</w:t>
-      </w:r>
-    </w:p>
-    <w:p>
-      <w:pPr>
-        <w:spacing w:before="100" w:beforeAutospacing="1" w:after="100" w:afterAutospacing="1" w:line="240" w:lineRule="auto"/>
-        <w:ind w:left="720"/>
-        <w:rPr>
-          <w:rFonts w:ascii="Calibri" w:eastAsia="Times New Roman" w:hAnsi="Calibri" w:cs="Calibri"/>
-          <w:color w:val="000000"/>
-          <w:sz w:val="27"/>
-          <w:szCs w:val="27"/>
-        </w:rPr>
-      </w:pPr>
-      <w:r>
-        <w:rPr>
-          <w:rFonts w:ascii="Calibri" w:eastAsia="Times New Roman" w:hAnsi="Calibri" w:cs="Calibri"/>
-          <w:color w:val="000000"/>
-          <w:sz w:val="27"/>
-          <w:szCs w:val="27"/>
-        </w:rPr>
-        <w:t>For further reading, Sections 4–5 give a review of computers and Turing machines.</w:t>
-      </w:r>
-    </w:p>
-    <w:p>
-      <w:pPr>
-        <w:numPr>
-          <w:ilvl w:val="0"/>
-          <w:numId w:val="1"/>
-        </w:numPr>
-        <w:spacing w:before="100" w:beforeAutospacing="1" w:after="100" w:afterAutospacing="1" w:line="240" w:lineRule="auto"/>
-        <w:rPr>
-          <w:rFonts w:ascii="Calibri" w:eastAsia="Times New Roman" w:hAnsi="Calibri" w:cs="Calibri"/>
-          <w:color w:val="000000"/>
-          <w:sz w:val="27"/>
-          <w:szCs w:val="27"/>
-        </w:rPr>
-      </w:pPr>
-      <w:r>
-        <w:rPr>
-          <w:rFonts w:ascii="Calibri" w:eastAsia="Times New Roman" w:hAnsi="Calibri" w:cs="Calibri"/>
-          <w:color w:val="000000"/>
-          <w:sz w:val="27"/>
-          <w:szCs w:val="27"/>
-        </w:rPr>
-        <w:t xml:space="preserve">John </w:t>
-      </w:r>
-      <w:proofErr w:type="spellStart"/>
-      <w:r>
-        <w:rPr>
-          <w:rFonts w:ascii="Calibri" w:eastAsia="Times New Roman" w:hAnsi="Calibri" w:cs="Calibri"/>
-          <w:color w:val="000000"/>
-          <w:sz w:val="27"/>
-          <w:szCs w:val="27"/>
-        </w:rPr>
-        <w:t>Searl’s</w:t>
-      </w:r>
-      <w:proofErr w:type="spellEnd"/>
-      <w:r>
-        <w:rPr>
-          <w:rFonts w:ascii="Calibri" w:eastAsia="Times New Roman" w:hAnsi="Calibri" w:cs="Calibri"/>
-          <w:color w:val="000000"/>
-          <w:sz w:val="27"/>
-          <w:szCs w:val="27"/>
-        </w:rPr>
-        <w:t> </w:t>
-      </w:r>
-      <w:hyperlink r:id="rId7" w:tgtFrame="_blank" w:history="1">
-        <w:r>
-          <w:rPr>
-            <w:rFonts w:ascii="Calibri" w:eastAsia="Times New Roman" w:hAnsi="Calibri" w:cs="Calibri"/>
-            <w:color w:val="550000"/>
-            <w:sz w:val="27"/>
-            <w:szCs w:val="27"/>
-            <w:u w:val="single"/>
-          </w:rPr>
-          <w:t>Chinese room</w:t>
-        </w:r>
-      </w:hyperlink>
-      <w:r>
-        <w:rPr>
-          <w:rFonts w:ascii="Calibri" w:eastAsia="Times New Roman" w:hAnsi="Calibri" w:cs="Calibri"/>
-          <w:color w:val="000000"/>
-          <w:sz w:val="27"/>
-          <w:szCs w:val="27"/>
-        </w:rPr>
-        <w:t> (Introduction and Sections 1–3)</w:t>
-      </w:r>
-    </w:p>
-    <w:p>
-      <w:pPr>
-        <w:numPr>
-          <w:ilvl w:val="1"/>
-          <w:numId w:val="1"/>
-        </w:numPr>
-        <w:spacing w:before="100" w:beforeAutospacing="1" w:after="100" w:afterAutospacing="1" w:line="240" w:lineRule="auto"/>
-        <w:rPr>
-          <w:rFonts w:ascii="Calibri" w:eastAsia="Times New Roman" w:hAnsi="Calibri" w:cs="Calibri"/>
-          <w:color w:val="000000"/>
-          <w:sz w:val="27"/>
-          <w:szCs w:val="27"/>
-        </w:rPr>
-      </w:pPr>
-      <w:r>
-        <w:rPr>
-          <w:rFonts w:ascii="Calibri" w:eastAsia="Times New Roman" w:hAnsi="Calibri" w:cs="Calibri"/>
-          <w:color w:val="000000"/>
-          <w:sz w:val="27"/>
-          <w:szCs w:val="27"/>
-        </w:rPr>
-        <w:t>What is Searle’s basic argument as it relates to the Turing test?</w:t>
-      </w:r>
-    </w:p>
-    <w:p>
-      <w:pPr>
-        <w:numPr>
-          <w:ilvl w:val="1"/>
-          <w:numId w:val="1"/>
-        </w:numPr>
-        <w:spacing w:before="100" w:beforeAutospacing="1" w:after="100" w:afterAutospacing="1" w:line="240" w:lineRule="auto"/>
-        <w:rPr>
-          <w:rFonts w:ascii="Calibri" w:eastAsia="Times New Roman" w:hAnsi="Calibri" w:cs="Calibri"/>
-          <w:color w:val="000000"/>
-          <w:sz w:val="27"/>
-          <w:szCs w:val="27"/>
-        </w:rPr>
-      </w:pPr>
-      <w:r>
-        <w:rPr>
-          <w:rFonts w:ascii="Calibri" w:eastAsia="Times New Roman" w:hAnsi="Calibri" w:cs="Calibri"/>
-          <w:color w:val="000000"/>
-          <w:sz w:val="27"/>
-          <w:szCs w:val="27"/>
-        </w:rPr>
-        <w:t>Compare and contrast </w:t>
-      </w:r>
-      <w:r>
-        <w:rPr>
-          <w:rFonts w:ascii="Calibri" w:eastAsia="Times New Roman" w:hAnsi="Calibri" w:cs="Calibri"/>
-          <w:i/>
-          <w:iCs/>
-          <w:color w:val="000000"/>
-          <w:sz w:val="27"/>
-          <w:szCs w:val="27"/>
-        </w:rPr>
-        <w:t>strong</w:t>
-      </w:r>
-      <w:r>
-        <w:rPr>
-          <w:rFonts w:ascii="Calibri" w:eastAsia="Times New Roman" w:hAnsi="Calibri" w:cs="Calibri"/>
-          <w:color w:val="000000"/>
-          <w:sz w:val="27"/>
-          <w:szCs w:val="27"/>
-        </w:rPr>
-        <w:t> vs. </w:t>
-      </w:r>
-      <w:r>
-        <w:rPr>
-          <w:rFonts w:ascii="Calibri" w:eastAsia="Times New Roman" w:hAnsi="Calibri" w:cs="Calibri"/>
-          <w:i/>
-          <w:iCs/>
-          <w:color w:val="000000"/>
-          <w:sz w:val="27"/>
-          <w:szCs w:val="27"/>
-        </w:rPr>
-        <w:t>weak</w:t>
-      </w:r>
-      <w:r>
-        <w:rPr>
-          <w:rFonts w:ascii="Calibri" w:eastAsia="Times New Roman" w:hAnsi="Calibri" w:cs="Calibri"/>
-          <w:color w:val="000000"/>
-          <w:sz w:val="27"/>
-          <w:szCs w:val="27"/>
-        </w:rPr>
-        <w:t> AI</w:t>
+          <w:ilvl w:val="2"/>
+          <w:numId w:val="2"/>
+        </w:numPr>
+        <w:spacing w:before="100" w:beforeAutospacing="1" w:after="100" w:afterAutospacing="1" w:line="240" w:lineRule="auto"/>
+        <w:rPr>
+          <w:rFonts w:eastAsia="Times New Roman" w:cstheme="minorHAnsi"/>
+        </w:rPr>
+      </w:pPr>
+      <w:r>
+        <w:rPr>
+          <w:rFonts w:eastAsia="Times New Roman" w:cstheme="minorHAnsi"/>
+        </w:rPr>
+        <w:t>Weak AI: simulate</w:t>
+      </w:r>
+      <w:r>
+        <w:rPr>
+          <w:rFonts w:eastAsia="Times New Roman" w:cstheme="minorHAnsi"/>
+        </w:rPr>
+        <w:t>d understanding.</w:t>
+      </w:r>
+    </w:p>
+    <w:p>
+      <w:pPr>
+        <w:numPr>
+          <w:ilvl w:val="3"/>
+          <w:numId w:val="2"/>
+        </w:numPr>
+        <w:spacing w:before="100" w:beforeAutospacing="1" w:after="100" w:afterAutospacing="1" w:line="240" w:lineRule="auto"/>
+        <w:rPr>
+          <w:rFonts w:eastAsia="Times New Roman" w:cstheme="minorHAnsi"/>
+        </w:rPr>
+      </w:pPr>
+      <w:r>
+        <w:rPr>
+          <w:rFonts w:eastAsia="Times New Roman" w:cstheme="minorHAnsi"/>
+        </w:rPr>
+        <w:t>“the correct simulation is a model of the mind”.</w:t>
       </w:r>
     </w:p>
     <w:p/>
@@ -459,7 +1104,7 @@
         <w:ind w:left="1440" w:hanging="360"/>
       </w:pPr>
     </w:lvl>
-    <w:lvl w:ilvl="2" w:tentative="1">
+    <w:lvl w:ilvl="2">
       <w:start w:val="1"/>
       <w:numFmt w:val="decimal"/>
       <w:lvlText w:val="%3."/>
@@ -544,8 +1189,97 @@
       </w:pPr>
     </w:lvl>
   </w:abstractNum>
+  <w:abstractNum w:abstractNumId="1" w15:restartNumberingAfterBreak="0">
+    <w:nsid w:val="1BAD7321"/>
+    <w:multiLevelType w:val="multilevel"/>
+    <w:tmpl w:val="0409001D"/>
+    <w:lvl w:ilvl="0">
+      <w:start w:val="1"/>
+      <w:numFmt w:val="decimal"/>
+      <w:lvlText w:val="%1)"/>
+      <w:lvlJc w:val="left"/>
+      <w:pPr>
+        <w:ind w:left="360" w:hanging="360"/>
+      </w:pPr>
+    </w:lvl>
+    <w:lvl w:ilvl="1">
+      <w:start w:val="1"/>
+      <w:numFmt w:val="lowerLetter"/>
+      <w:lvlText w:val="%2)"/>
+      <w:lvlJc w:val="left"/>
+      <w:pPr>
+        <w:ind w:left="720" w:hanging="360"/>
+      </w:pPr>
+    </w:lvl>
+    <w:lvl w:ilvl="2">
+      <w:start w:val="1"/>
+      <w:numFmt w:val="lowerRoman"/>
+      <w:lvlText w:val="%3)"/>
+      <w:lvlJc w:val="left"/>
+      <w:pPr>
+        <w:ind w:left="1080" w:hanging="360"/>
+      </w:pPr>
+    </w:lvl>
+    <w:lvl w:ilvl="3">
+      <w:start w:val="1"/>
+      <w:numFmt w:val="decimal"/>
+      <w:lvlText w:val="(%4)"/>
+      <w:lvlJc w:val="left"/>
+      <w:pPr>
+        <w:ind w:left="1440" w:hanging="360"/>
+      </w:pPr>
+    </w:lvl>
+    <w:lvl w:ilvl="4">
+      <w:start w:val="1"/>
+      <w:numFmt w:val="lowerLetter"/>
+      <w:lvlText w:val="(%5)"/>
+      <w:lvlJc w:val="left"/>
+      <w:pPr>
+        <w:ind w:left="1800" w:hanging="360"/>
+      </w:pPr>
+    </w:lvl>
+    <w:lvl w:ilvl="5">
+      <w:start w:val="1"/>
+      <w:numFmt w:val="lowerRoman"/>
+      <w:lvlText w:val="(%6)"/>
+      <w:lvlJc w:val="left"/>
+      <w:pPr>
+        <w:ind w:left="2160" w:hanging="360"/>
+      </w:pPr>
+    </w:lvl>
+    <w:lvl w:ilvl="6">
+      <w:start w:val="1"/>
+      <w:numFmt w:val="decimal"/>
+      <w:lvlText w:val="%7."/>
+      <w:lvlJc w:val="left"/>
+      <w:pPr>
+        <w:ind w:left="2520" w:hanging="360"/>
+      </w:pPr>
+    </w:lvl>
+    <w:lvl w:ilvl="7">
+      <w:start w:val="1"/>
+      <w:numFmt w:val="lowerLetter"/>
+      <w:lvlText w:val="%8."/>
+      <w:lvlJc w:val="left"/>
+      <w:pPr>
+        <w:ind w:left="2880" w:hanging="360"/>
+      </w:pPr>
+    </w:lvl>
+    <w:lvl w:ilvl="8">
+      <w:start w:val="1"/>
+      <w:numFmt w:val="lowerRoman"/>
+      <w:lvlText w:val="%9."/>
+      <w:lvlJc w:val="left"/>
+      <w:pPr>
+        <w:ind w:left="3240" w:hanging="360"/>
+      </w:pPr>
+    </w:lvl>
+  </w:abstractNum>
   <w:num w:numId="1">
     <w:abstractNumId w:val="0"/>
+  </w:num>
+  <w:num w:numId="2">
+    <w:abstractNumId w:val="1"/>
   </w:num>
 </w:numbering>
 </file>
@@ -1010,6 +1744,17 @@
       <w:iCs/>
     </w:rPr>
   </w:style>
+  <w:style w:type="paragraph" w:styleId="ListParagraph">
+    <w:name w:val="List Paragraph"/>
+    <w:basedOn w:val="Normal"/>
+    <w:uiPriority w:val="34"/>
+    <w:qFormat/>
+    <w:rsid w:val="002153D5"/>
+    <w:pPr>
+      <w:ind w:left="720"/>
+      <w:contextualSpacing/>
+    </w:pPr>
+  </w:style>
 </w:styles>
 </file>
 

</xml_diff>